<commit_message>
Standup added + webshop finished
</commit_message>
<xml_diff>
--- a/Documents/Standups/Sprint 4/Sprint 4 standups.docx
+++ b/Documents/Standups/Sprint 4/Sprint 4 standups.docx
@@ -1785,6 +1785,630 @@
           <w:szCs w:val="24"/>
         </w:rPr>
         <w:t>Nog 1,5 week voor inleveren en nog heel veel te doen. Ik moet minder perfectionistisch werken.</w:t>
+      </w:r>
+    </w:p>
+    <w:p>
+      <w:pPr>
+        <w:rPr>
+          <w:sz w:val="24"/>
+          <w:szCs w:val="24"/>
+        </w:rPr>
+      </w:pPr>
+    </w:p>
+    <w:p>
+      <w:pPr>
+        <w:rPr>
+          <w:sz w:val="24"/>
+          <w:szCs w:val="24"/>
+        </w:rPr>
+      </w:pPr>
+    </w:p>
+    <w:p>
+      <w:pPr>
+        <w:rPr>
+          <w:sz w:val="24"/>
+          <w:szCs w:val="24"/>
+        </w:rPr>
+      </w:pPr>
+    </w:p>
+    <w:p>
+      <w:pPr>
+        <w:rPr>
+          <w:b/>
+          <w:bCs/>
+          <w:sz w:val="28"/>
+          <w:szCs w:val="28"/>
+        </w:rPr>
+      </w:pPr>
+      <w:r>
+        <w:rPr>
+          <w:b/>
+          <w:bCs/>
+          <w:sz w:val="28"/>
+          <w:szCs w:val="28"/>
+        </w:rPr>
+        <w:lastRenderedPageBreak/>
+        <w:t xml:space="preserve">Sprint 4 week </w:t>
+      </w:r>
+      <w:r>
+        <w:rPr>
+          <w:b/>
+          <w:bCs/>
+          <w:sz w:val="28"/>
+          <w:szCs w:val="28"/>
+        </w:rPr>
+        <w:t>2 -</w:t>
+      </w:r>
+      <w:r>
+        <w:rPr>
+          <w:b/>
+          <w:bCs/>
+          <w:sz w:val="28"/>
+          <w:szCs w:val="28"/>
+        </w:rPr>
+        <w:t xml:space="preserve"> </w:t>
+      </w:r>
+      <w:r>
+        <w:rPr>
+          <w:b/>
+          <w:bCs/>
+          <w:sz w:val="28"/>
+          <w:szCs w:val="28"/>
+        </w:rPr>
+        <w:t>03/04</w:t>
+      </w:r>
+      <w:r>
+        <w:rPr>
+          <w:b/>
+          <w:bCs/>
+          <w:sz w:val="28"/>
+          <w:szCs w:val="28"/>
+        </w:rPr>
+        <w:t xml:space="preserve"> daily standup:</w:t>
+      </w:r>
+    </w:p>
+    <w:p>
+      <w:pPr>
+        <w:rPr>
+          <w:sz w:val="24"/>
+          <w:szCs w:val="24"/>
+        </w:rPr>
+      </w:pPr>
+      <w:r>
+        <w:rPr>
+          <w:b/>
+          <w:bCs/>
+          <w:sz w:val="24"/>
+          <w:szCs w:val="24"/>
+        </w:rPr>
+        <w:t>Aanwezigen:</w:t>
+      </w:r>
+      <w:r>
+        <w:rPr>
+          <w:b/>
+          <w:bCs/>
+          <w:sz w:val="24"/>
+          <w:szCs w:val="24"/>
+        </w:rPr>
+        <w:t xml:space="preserve"> </w:t>
+      </w:r>
+      <w:r>
+        <w:rPr>
+          <w:sz w:val="24"/>
+          <w:szCs w:val="24"/>
+        </w:rPr>
+        <w:t>Dylan</w:t>
+      </w:r>
+      <w:r>
+        <w:rPr>
+          <w:sz w:val="24"/>
+          <w:szCs w:val="24"/>
+        </w:rPr>
+        <w:t xml:space="preserve"> en</w:t>
+      </w:r>
+      <w:r>
+        <w:rPr>
+          <w:sz w:val="24"/>
+          <w:szCs w:val="24"/>
+        </w:rPr>
+        <w:t xml:space="preserve"> Jack</w:t>
+      </w:r>
+    </w:p>
+    <w:p>
+      <w:pPr>
+        <w:rPr>
+          <w:sz w:val="24"/>
+          <w:szCs w:val="24"/>
+        </w:rPr>
+      </w:pPr>
+      <w:r>
+        <w:rPr>
+          <w:b/>
+          <w:bCs/>
+          <w:sz w:val="24"/>
+          <w:szCs w:val="24"/>
+        </w:rPr>
+        <w:t xml:space="preserve">Afwezigen: </w:t>
+      </w:r>
+      <w:r>
+        <w:rPr>
+          <w:sz w:val="24"/>
+          <w:szCs w:val="24"/>
+        </w:rPr>
+        <w:t>Amin</w:t>
+      </w:r>
+    </w:p>
+    <w:p>
+      <w:pPr>
+        <w:rPr>
+          <w:b/>
+          <w:bCs/>
+          <w:sz w:val="24"/>
+          <w:szCs w:val="24"/>
+        </w:rPr>
+      </w:pPr>
+      <w:r>
+        <w:rPr>
+          <w:b/>
+          <w:bCs/>
+          <w:sz w:val="24"/>
+          <w:szCs w:val="24"/>
+        </w:rPr>
+        <w:t>Afgelopen dagen aan gewerkt:</w:t>
+      </w:r>
+    </w:p>
+    <w:p>
+      <w:pPr>
+        <w:rPr>
+          <w:sz w:val="24"/>
+          <w:szCs w:val="24"/>
+        </w:rPr>
+      </w:pPr>
+      <w:r>
+        <w:rPr>
+          <w:sz w:val="24"/>
+          <w:szCs w:val="24"/>
+        </w:rPr>
+        <w:t>Am</w:t>
+      </w:r>
+      <w:r>
+        <w:rPr>
+          <w:sz w:val="24"/>
+          <w:szCs w:val="24"/>
+        </w:rPr>
+        <w:t>in:</w:t>
+      </w:r>
+    </w:p>
+    <w:p>
+      <w:pPr>
+        <w:pStyle w:val="ListParagraph"/>
+        <w:numPr>
+          <w:ilvl w:val="0"/>
+          <w:numId w:val="4"/>
+        </w:numPr>
+        <w:rPr>
+          <w:sz w:val="24"/>
+          <w:szCs w:val="24"/>
+        </w:rPr>
+      </w:pPr>
+      <w:r>
+        <w:rPr>
+          <w:sz w:val="24"/>
+          <w:szCs w:val="24"/>
+        </w:rPr>
+        <w:t>Afwezig.</w:t>
+      </w:r>
+    </w:p>
+    <w:p>
+      <w:pPr>
+        <w:rPr>
+          <w:sz w:val="24"/>
+          <w:szCs w:val="24"/>
+        </w:rPr>
+      </w:pPr>
+      <w:r>
+        <w:rPr>
+          <w:sz w:val="24"/>
+          <w:szCs w:val="24"/>
+        </w:rPr>
+        <w:t>Dylan:</w:t>
+      </w:r>
+    </w:p>
+    <w:p>
+      <w:pPr>
+        <w:pStyle w:val="ListParagraph"/>
+        <w:numPr>
+          <w:ilvl w:val="0"/>
+          <w:numId w:val="4"/>
+        </w:numPr>
+        <w:rPr>
+          <w:sz w:val="24"/>
+          <w:szCs w:val="24"/>
+        </w:rPr>
+      </w:pPr>
+      <w:r>
+        <w:rPr>
+          <w:sz w:val="24"/>
+          <w:szCs w:val="24"/>
+        </w:rPr>
+        <w:t>Niks.</w:t>
+      </w:r>
+    </w:p>
+    <w:p>
+      <w:pPr>
+        <w:rPr>
+          <w:sz w:val="24"/>
+          <w:szCs w:val="24"/>
+        </w:rPr>
+      </w:pPr>
+      <w:r>
+        <w:rPr>
+          <w:sz w:val="24"/>
+          <w:szCs w:val="24"/>
+        </w:rPr>
+        <w:t>Jack:</w:t>
+      </w:r>
+    </w:p>
+    <w:p>
+      <w:pPr>
+        <w:pStyle w:val="ListParagraph"/>
+        <w:numPr>
+          <w:ilvl w:val="0"/>
+          <w:numId w:val="4"/>
+        </w:numPr>
+        <w:rPr>
+          <w:sz w:val="24"/>
+          <w:szCs w:val="24"/>
+        </w:rPr>
+      </w:pPr>
+      <w:r>
+        <w:rPr>
+          <w:sz w:val="24"/>
+          <w:szCs w:val="24"/>
+        </w:rPr>
+        <w:t>Product klachten formulier afgemaakt.</w:t>
+      </w:r>
+    </w:p>
+    <w:p>
+      <w:pPr>
+        <w:pStyle w:val="ListParagraph"/>
+        <w:numPr>
+          <w:ilvl w:val="0"/>
+          <w:numId w:val="4"/>
+        </w:numPr>
+        <w:rPr>
+          <w:sz w:val="24"/>
+          <w:szCs w:val="24"/>
+        </w:rPr>
+      </w:pPr>
+      <w:r>
+        <w:rPr>
+          <w:sz w:val="24"/>
+          <w:szCs w:val="24"/>
+        </w:rPr>
+        <w:t>Product klachten formulier action page afgemaakt.</w:t>
+      </w:r>
+    </w:p>
+    <w:p>
+      <w:pPr>
+        <w:pStyle w:val="ListParagraph"/>
+        <w:numPr>
+          <w:ilvl w:val="0"/>
+          <w:numId w:val="4"/>
+        </w:numPr>
+        <w:rPr>
+          <w:sz w:val="24"/>
+          <w:szCs w:val="24"/>
+        </w:rPr>
+      </w:pPr>
+      <w:r>
+        <w:rPr>
+          <w:sz w:val="24"/>
+          <w:szCs w:val="24"/>
+        </w:rPr>
+        <w:t>Begonnen aan de webshop.</w:t>
+      </w:r>
+    </w:p>
+    <w:p>
+      <w:pPr>
+        <w:pStyle w:val="ListParagraph"/>
+        <w:numPr>
+          <w:ilvl w:val="0"/>
+          <w:numId w:val="4"/>
+        </w:numPr>
+        <w:rPr>
+          <w:sz w:val="24"/>
+          <w:szCs w:val="24"/>
+        </w:rPr>
+      </w:pPr>
+      <w:r>
+        <w:rPr>
+          <w:sz w:val="24"/>
+          <w:szCs w:val="24"/>
+        </w:rPr>
+        <w:t>Persoonlijke planning komende tijd aan werken gemaakt.</w:t>
+      </w:r>
+    </w:p>
+    <w:p>
+      <w:pPr>
+        <w:rPr>
+          <w:b/>
+          <w:bCs/>
+          <w:sz w:val="24"/>
+          <w:szCs w:val="24"/>
+        </w:rPr>
+      </w:pPr>
+      <w:r>
+        <w:rPr>
+          <w:b/>
+          <w:bCs/>
+          <w:sz w:val="24"/>
+          <w:szCs w:val="24"/>
+        </w:rPr>
+        <w:t>Komende dagen aan werken:</w:t>
+      </w:r>
+    </w:p>
+    <w:p>
+      <w:pPr>
+        <w:rPr>
+          <w:sz w:val="24"/>
+          <w:szCs w:val="24"/>
+        </w:rPr>
+      </w:pPr>
+      <w:r>
+        <w:rPr>
+          <w:sz w:val="24"/>
+          <w:szCs w:val="24"/>
+        </w:rPr>
+        <w:t>Am</w:t>
+      </w:r>
+      <w:r>
+        <w:rPr>
+          <w:sz w:val="24"/>
+          <w:szCs w:val="24"/>
+        </w:rPr>
+        <w:t>in:</w:t>
+      </w:r>
+    </w:p>
+    <w:p>
+      <w:pPr>
+        <w:pStyle w:val="ListParagraph"/>
+        <w:numPr>
+          <w:ilvl w:val="0"/>
+          <w:numId w:val="4"/>
+        </w:numPr>
+        <w:rPr>
+          <w:sz w:val="24"/>
+          <w:szCs w:val="24"/>
+        </w:rPr>
+      </w:pPr>
+      <w:r>
+        <w:rPr>
+          <w:sz w:val="24"/>
+          <w:szCs w:val="24"/>
+        </w:rPr>
+        <w:t>Afwezig.</w:t>
+      </w:r>
+    </w:p>
+    <w:p>
+      <w:pPr>
+        <w:rPr>
+          <w:sz w:val="24"/>
+          <w:szCs w:val="24"/>
+        </w:rPr>
+      </w:pPr>
+      <w:r>
+        <w:rPr>
+          <w:sz w:val="24"/>
+          <w:szCs w:val="24"/>
+        </w:rPr>
+        <w:t>Dylan:</w:t>
+      </w:r>
+    </w:p>
+    <w:p>
+      <w:pPr>
+        <w:pStyle w:val="ListParagraph"/>
+        <w:numPr>
+          <w:ilvl w:val="0"/>
+          <w:numId w:val="4"/>
+        </w:numPr>
+        <w:rPr>
+          <w:sz w:val="24"/>
+          <w:szCs w:val="24"/>
+        </w:rPr>
+      </w:pPr>
+      <w:r>
+        <w:rPr>
+          <w:sz w:val="24"/>
+          <w:szCs w:val="24"/>
+        </w:rPr>
+        <w:t>Overzicht van database info pages maken.</w:t>
+      </w:r>
+    </w:p>
+    <w:p>
+      <w:pPr>
+        <w:rPr>
+          <w:sz w:val="24"/>
+          <w:szCs w:val="24"/>
+        </w:rPr>
+      </w:pPr>
+      <w:r>
+        <w:rPr>
+          <w:sz w:val="24"/>
+          <w:szCs w:val="24"/>
+        </w:rPr>
+        <w:t>Jack:</w:t>
+      </w:r>
+    </w:p>
+    <w:p>
+      <w:pPr>
+        <w:pStyle w:val="ListParagraph"/>
+        <w:numPr>
+          <w:ilvl w:val="0"/>
+          <w:numId w:val="4"/>
+        </w:numPr>
+        <w:rPr>
+          <w:sz w:val="24"/>
+          <w:szCs w:val="24"/>
+        </w:rPr>
+      </w:pPr>
+      <w:r>
+        <w:rPr>
+          <w:sz w:val="24"/>
+          <w:szCs w:val="24"/>
+        </w:rPr>
+        <w:t>Webshop page afmaken.</w:t>
+      </w:r>
+    </w:p>
+    <w:p>
+      <w:pPr>
+        <w:pStyle w:val="ListParagraph"/>
+        <w:numPr>
+          <w:ilvl w:val="0"/>
+          <w:numId w:val="4"/>
+        </w:numPr>
+        <w:rPr>
+          <w:sz w:val="24"/>
+          <w:szCs w:val="24"/>
+        </w:rPr>
+      </w:pPr>
+      <w:r>
+        <w:rPr>
+          <w:sz w:val="24"/>
+          <w:szCs w:val="24"/>
+        </w:rPr>
+        <w:t>Alle gemaakte bestellingen overzicht beginnen.</w:t>
+      </w:r>
+    </w:p>
+    <w:p>
+      <w:pPr>
+        <w:rPr>
+          <w:b/>
+          <w:bCs/>
+          <w:sz w:val="24"/>
+          <w:szCs w:val="24"/>
+        </w:rPr>
+      </w:pPr>
+      <w:r>
+        <w:rPr>
+          <w:b/>
+          <w:bCs/>
+          <w:sz w:val="24"/>
+          <w:szCs w:val="24"/>
+        </w:rPr>
+        <w:t>Potentiële obstakels:</w:t>
+      </w:r>
+    </w:p>
+    <w:p>
+      <w:pPr>
+        <w:rPr>
+          <w:sz w:val="24"/>
+          <w:szCs w:val="24"/>
+        </w:rPr>
+      </w:pPr>
+      <w:r>
+        <w:rPr>
+          <w:sz w:val="24"/>
+          <w:szCs w:val="24"/>
+        </w:rPr>
+        <w:t>Am</w:t>
+      </w:r>
+      <w:r>
+        <w:rPr>
+          <w:sz w:val="24"/>
+          <w:szCs w:val="24"/>
+        </w:rPr>
+        <w:t>in:</w:t>
+      </w:r>
+    </w:p>
+    <w:p>
+      <w:pPr>
+        <w:pStyle w:val="ListParagraph"/>
+        <w:numPr>
+          <w:ilvl w:val="0"/>
+          <w:numId w:val="4"/>
+        </w:numPr>
+        <w:rPr>
+          <w:sz w:val="24"/>
+          <w:szCs w:val="24"/>
+        </w:rPr>
+      </w:pPr>
+      <w:r>
+        <w:rPr>
+          <w:sz w:val="24"/>
+          <w:szCs w:val="24"/>
+        </w:rPr>
+        <w:t>Afwezig.</w:t>
+      </w:r>
+    </w:p>
+    <w:p>
+      <w:pPr>
+        <w:rPr>
+          <w:sz w:val="24"/>
+          <w:szCs w:val="24"/>
+        </w:rPr>
+      </w:pPr>
+      <w:r>
+        <w:rPr>
+          <w:sz w:val="24"/>
+          <w:szCs w:val="24"/>
+        </w:rPr>
+        <w:t>Dylan:</w:t>
+      </w:r>
+    </w:p>
+    <w:p>
+      <w:pPr>
+        <w:pStyle w:val="ListParagraph"/>
+        <w:numPr>
+          <w:ilvl w:val="0"/>
+          <w:numId w:val="4"/>
+        </w:numPr>
+        <w:rPr>
+          <w:sz w:val="24"/>
+          <w:szCs w:val="24"/>
+        </w:rPr>
+      </w:pPr>
+      <w:r>
+        <w:rPr>
+          <w:sz w:val="24"/>
+          <w:szCs w:val="24"/>
+        </w:rPr>
+        <w:t>Niet bekend met Database dingen. Jack gaat helpen.</w:t>
+      </w:r>
+    </w:p>
+    <w:p>
+      <w:pPr>
+        <w:rPr>
+          <w:sz w:val="24"/>
+          <w:szCs w:val="24"/>
+        </w:rPr>
+      </w:pPr>
+      <w:r>
+        <w:rPr>
+          <w:sz w:val="24"/>
+          <w:szCs w:val="24"/>
+        </w:rPr>
+        <w:t>Jack:</w:t>
+      </w:r>
+    </w:p>
+    <w:p>
+      <w:pPr>
+        <w:pStyle w:val="ListParagraph"/>
+        <w:numPr>
+          <w:ilvl w:val="0"/>
+          <w:numId w:val="4"/>
+        </w:numPr>
+        <w:rPr>
+          <w:sz w:val="24"/>
+          <w:szCs w:val="24"/>
+        </w:rPr>
+      </w:pPr>
+      <w:r>
+        <w:rPr>
+          <w:sz w:val="24"/>
+          <w:szCs w:val="24"/>
+        </w:rPr>
+        <w:t>Lat voor mijzelf hoog gelegd. Ik wil bijvoorbeeld nog een heel werkend inlog systeem maken met een verschil tussen admin en klanten en verschillende opties beschikbaar voor hun. Focussen op eerst de basis afronden.</w:t>
       </w:r>
     </w:p>
     <w:p>
@@ -2647,7 +3271,7 @@
   <w:style w:type="paragraph" w:default="1" w:styleId="Normal">
     <w:name w:val="Normal"/>
     <w:qFormat/>
-    <w:rsid w:val="00226A71"/>
+    <w:rsid w:val="0029286A"/>
   </w:style>
   <w:style w:type="character" w:default="1" w:styleId="DefaultParagraphFont">
     <w:name w:val="Default Paragraph Font"/>

</xml_diff>

<commit_message>
Sprint 4 daily standup + retrospective
</commit_message>
<xml_diff>
--- a/Documents/Standups/Sprint 4/Sprint 4 standups.docx
+++ b/Documents/Standups/Sprint 4/Sprint 4 standups.docx
@@ -1897,14 +1897,7 @@
           <w:sz w:val="24"/>
           <w:szCs w:val="24"/>
         </w:rPr>
-        <w:t>Dylan</w:t>
-      </w:r>
-      <w:r>
-        <w:rPr>
-          <w:sz w:val="24"/>
-          <w:szCs w:val="24"/>
-        </w:rPr>
-        <w:t xml:space="preserve"> en</w:t>
+        <w:t>Dylan en</w:t>
       </w:r>
       <w:r>
         <w:rPr>
@@ -2410,6 +2403,809 @@
         </w:rPr>
         <w:t>Lat voor mijzelf hoog gelegd. Ik wil bijvoorbeeld nog een heel werkend inlog systeem maken met een verschil tussen admin en klanten en verschillende opties beschikbaar voor hun. Focussen op eerst de basis afronden.</w:t>
       </w:r>
+    </w:p>
+    <w:p>
+      <w:pPr>
+        <w:rPr>
+          <w:sz w:val="24"/>
+          <w:szCs w:val="24"/>
+        </w:rPr>
+      </w:pPr>
+    </w:p>
+    <w:p>
+      <w:pPr>
+        <w:rPr>
+          <w:b/>
+          <w:bCs/>
+          <w:sz w:val="28"/>
+          <w:szCs w:val="28"/>
+        </w:rPr>
+      </w:pPr>
+      <w:r>
+        <w:rPr>
+          <w:b/>
+          <w:bCs/>
+          <w:sz w:val="28"/>
+          <w:szCs w:val="28"/>
+        </w:rPr>
+        <w:lastRenderedPageBreak/>
+        <w:t xml:space="preserve">Sprint 4 week </w:t>
+      </w:r>
+      <w:r>
+        <w:rPr>
+          <w:b/>
+          <w:bCs/>
+          <w:sz w:val="28"/>
+          <w:szCs w:val="28"/>
+        </w:rPr>
+        <w:t>2</w:t>
+      </w:r>
+      <w:r>
+        <w:rPr>
+          <w:b/>
+          <w:bCs/>
+          <w:sz w:val="28"/>
+          <w:szCs w:val="28"/>
+        </w:rPr>
+        <w:t xml:space="preserve"> </w:t>
+      </w:r>
+      <w:r>
+        <w:rPr>
+          <w:b/>
+          <w:bCs/>
+          <w:sz w:val="28"/>
+          <w:szCs w:val="28"/>
+        </w:rPr>
+        <w:t>05/04</w:t>
+      </w:r>
+      <w:r>
+        <w:rPr>
+          <w:b/>
+          <w:bCs/>
+          <w:sz w:val="28"/>
+          <w:szCs w:val="28"/>
+        </w:rPr>
+        <w:t xml:space="preserve"> daily standup:</w:t>
+      </w:r>
+    </w:p>
+    <w:p>
+      <w:pPr>
+        <w:rPr>
+          <w:sz w:val="24"/>
+          <w:szCs w:val="24"/>
+        </w:rPr>
+      </w:pPr>
+      <w:r>
+        <w:rPr>
+          <w:b/>
+          <w:bCs/>
+          <w:sz w:val="24"/>
+          <w:szCs w:val="24"/>
+        </w:rPr>
+        <w:t xml:space="preserve">Aanwezigen: </w:t>
+      </w:r>
+      <w:r>
+        <w:rPr>
+          <w:sz w:val="24"/>
+          <w:szCs w:val="24"/>
+        </w:rPr>
+        <w:t>Amin</w:t>
+      </w:r>
+      <w:r>
+        <w:rPr>
+          <w:sz w:val="24"/>
+          <w:szCs w:val="24"/>
+        </w:rPr>
+        <w:t>, Dylan en Jack</w:t>
+      </w:r>
+    </w:p>
+    <w:p>
+      <w:pPr>
+        <w:rPr>
+          <w:sz w:val="24"/>
+          <w:szCs w:val="24"/>
+        </w:rPr>
+      </w:pPr>
+      <w:r>
+        <w:rPr>
+          <w:b/>
+          <w:bCs/>
+          <w:sz w:val="24"/>
+          <w:szCs w:val="24"/>
+        </w:rPr>
+        <w:t xml:space="preserve">Afwezigen: </w:t>
+      </w:r>
+      <w:r>
+        <w:rPr>
+          <w:sz w:val="24"/>
+          <w:szCs w:val="24"/>
+        </w:rPr>
+        <w:t>niemand</w:t>
+      </w:r>
+    </w:p>
+    <w:p>
+      <w:pPr>
+        <w:rPr>
+          <w:b/>
+          <w:bCs/>
+          <w:sz w:val="24"/>
+          <w:szCs w:val="24"/>
+        </w:rPr>
+      </w:pPr>
+      <w:r>
+        <w:rPr>
+          <w:b/>
+          <w:bCs/>
+          <w:sz w:val="24"/>
+          <w:szCs w:val="24"/>
+        </w:rPr>
+        <w:t>Afgelopen dagen aan gewerkt:</w:t>
+      </w:r>
+    </w:p>
+    <w:p>
+      <w:pPr>
+        <w:rPr>
+          <w:sz w:val="24"/>
+          <w:szCs w:val="24"/>
+        </w:rPr>
+      </w:pPr>
+      <w:r>
+        <w:rPr>
+          <w:sz w:val="24"/>
+          <w:szCs w:val="24"/>
+        </w:rPr>
+        <w:t>Am</w:t>
+      </w:r>
+      <w:r>
+        <w:rPr>
+          <w:sz w:val="24"/>
+          <w:szCs w:val="24"/>
+        </w:rPr>
+        <w:t>in:</w:t>
+      </w:r>
+    </w:p>
+    <w:p>
+      <w:pPr>
+        <w:pStyle w:val="ListParagraph"/>
+        <w:numPr>
+          <w:ilvl w:val="0"/>
+          <w:numId w:val="4"/>
+        </w:numPr>
+        <w:rPr>
+          <w:sz w:val="24"/>
+          <w:szCs w:val="24"/>
+        </w:rPr>
+      </w:pPr>
+      <w:r>
+        <w:rPr>
+          <w:sz w:val="24"/>
+          <w:szCs w:val="24"/>
+        </w:rPr>
+        <w:t>Categorieën overzicht aan gewerkt.</w:t>
+      </w:r>
+    </w:p>
+    <w:p>
+      <w:pPr>
+        <w:rPr>
+          <w:sz w:val="24"/>
+          <w:szCs w:val="24"/>
+        </w:rPr>
+      </w:pPr>
+      <w:r>
+        <w:rPr>
+          <w:sz w:val="24"/>
+          <w:szCs w:val="24"/>
+        </w:rPr>
+        <w:t>Dylan:</w:t>
+      </w:r>
+    </w:p>
+    <w:p>
+      <w:pPr>
+        <w:pStyle w:val="ListParagraph"/>
+        <w:numPr>
+          <w:ilvl w:val="0"/>
+          <w:numId w:val="4"/>
+        </w:numPr>
+        <w:rPr>
+          <w:sz w:val="24"/>
+          <w:szCs w:val="24"/>
+        </w:rPr>
+      </w:pPr>
+      <w:r>
+        <w:rPr>
+          <w:sz w:val="24"/>
+          <w:szCs w:val="24"/>
+        </w:rPr>
+        <w:t>Niks.</w:t>
+      </w:r>
+    </w:p>
+    <w:p>
+      <w:pPr>
+        <w:rPr>
+          <w:sz w:val="24"/>
+          <w:szCs w:val="24"/>
+        </w:rPr>
+      </w:pPr>
+      <w:r>
+        <w:rPr>
+          <w:sz w:val="24"/>
+          <w:szCs w:val="24"/>
+        </w:rPr>
+        <w:t>Jack:</w:t>
+      </w:r>
+    </w:p>
+    <w:p>
+      <w:pPr>
+        <w:pStyle w:val="ListParagraph"/>
+        <w:numPr>
+          <w:ilvl w:val="0"/>
+          <w:numId w:val="4"/>
+        </w:numPr>
+        <w:rPr>
+          <w:sz w:val="24"/>
+          <w:szCs w:val="24"/>
+        </w:rPr>
+      </w:pPr>
+      <w:r>
+        <w:rPr>
+          <w:sz w:val="24"/>
+          <w:szCs w:val="24"/>
+        </w:rPr>
+        <w:t>Webshop pagina is soort van afgerond met een crud, kan worden verbeterd maar voor nu is het goed.</w:t>
+      </w:r>
+    </w:p>
+    <w:p>
+      <w:pPr>
+        <w:pStyle w:val="ListParagraph"/>
+        <w:numPr>
+          <w:ilvl w:val="0"/>
+          <w:numId w:val="4"/>
+        </w:numPr>
+        <w:rPr>
+          <w:sz w:val="24"/>
+          <w:szCs w:val="24"/>
+        </w:rPr>
+      </w:pPr>
+      <w:r>
+        <w:rPr>
+          <w:sz w:val="24"/>
+          <w:szCs w:val="24"/>
+        </w:rPr>
+        <w:t>Begonnen aan gemaakte bestellingen overzicht</w:t>
+      </w:r>
+    </w:p>
+    <w:p>
+      <w:pPr>
+        <w:rPr>
+          <w:b/>
+          <w:bCs/>
+          <w:sz w:val="24"/>
+          <w:szCs w:val="24"/>
+        </w:rPr>
+      </w:pPr>
+      <w:r>
+        <w:rPr>
+          <w:b/>
+          <w:bCs/>
+          <w:sz w:val="24"/>
+          <w:szCs w:val="24"/>
+        </w:rPr>
+        <w:t>Komende dagen aan werken:</w:t>
+      </w:r>
+    </w:p>
+    <w:p>
+      <w:pPr>
+        <w:rPr>
+          <w:sz w:val="24"/>
+          <w:szCs w:val="24"/>
+        </w:rPr>
+      </w:pPr>
+      <w:r>
+        <w:rPr>
+          <w:sz w:val="24"/>
+          <w:szCs w:val="24"/>
+        </w:rPr>
+        <w:t>Am</w:t>
+      </w:r>
+      <w:r>
+        <w:rPr>
+          <w:sz w:val="24"/>
+          <w:szCs w:val="24"/>
+        </w:rPr>
+        <w:t>in:</w:t>
+      </w:r>
+    </w:p>
+    <w:p>
+      <w:pPr>
+        <w:pStyle w:val="ListParagraph"/>
+        <w:numPr>
+          <w:ilvl w:val="0"/>
+          <w:numId w:val="4"/>
+        </w:numPr>
+        <w:rPr>
+          <w:sz w:val="24"/>
+          <w:szCs w:val="24"/>
+        </w:rPr>
+      </w:pPr>
+      <w:r>
+        <w:rPr>
+          <w:sz w:val="24"/>
+          <w:szCs w:val="24"/>
+        </w:rPr>
+        <w:t>Filter</w:t>
+      </w:r>
+      <w:r>
+        <w:rPr>
+          <w:sz w:val="24"/>
+          <w:szCs w:val="24"/>
+        </w:rPr>
+        <w:t xml:space="preserve"> aan pagina’s toevoegen</w:t>
+      </w:r>
+    </w:p>
+    <w:p>
+      <w:pPr>
+        <w:pStyle w:val="ListParagraph"/>
+        <w:numPr>
+          <w:ilvl w:val="0"/>
+          <w:numId w:val="4"/>
+        </w:numPr>
+        <w:rPr>
+          <w:sz w:val="24"/>
+          <w:szCs w:val="24"/>
+        </w:rPr>
+      </w:pPr>
+      <w:r>
+        <w:rPr>
+          <w:sz w:val="24"/>
+          <w:szCs w:val="24"/>
+        </w:rPr>
+        <w:t>Database connecten</w:t>
+      </w:r>
+    </w:p>
+    <w:p>
+      <w:pPr>
+        <w:rPr>
+          <w:sz w:val="24"/>
+          <w:szCs w:val="24"/>
+        </w:rPr>
+      </w:pPr>
+      <w:r>
+        <w:rPr>
+          <w:sz w:val="24"/>
+          <w:szCs w:val="24"/>
+        </w:rPr>
+        <w:t>Dylan:</w:t>
+      </w:r>
+    </w:p>
+    <w:p>
+      <w:pPr>
+        <w:pStyle w:val="ListParagraph"/>
+        <w:numPr>
+          <w:ilvl w:val="0"/>
+          <w:numId w:val="4"/>
+        </w:numPr>
+        <w:rPr>
+          <w:sz w:val="24"/>
+          <w:szCs w:val="24"/>
+        </w:rPr>
+      </w:pPr>
+      <w:r>
+        <w:rPr>
+          <w:sz w:val="24"/>
+          <w:szCs w:val="24"/>
+        </w:rPr>
+        <w:t>Database paginas afmaken.</w:t>
+      </w:r>
+    </w:p>
+    <w:p>
+      <w:pPr>
+        <w:pStyle w:val="ListParagraph"/>
+        <w:numPr>
+          <w:ilvl w:val="0"/>
+          <w:numId w:val="4"/>
+        </w:numPr>
+        <w:rPr>
+          <w:sz w:val="24"/>
+          <w:szCs w:val="24"/>
+        </w:rPr>
+      </w:pPr>
+      <w:r>
+        <w:rPr>
+          <w:sz w:val="24"/>
+          <w:szCs w:val="24"/>
+        </w:rPr>
+        <w:t>Kleine aanpassingen aan andere pagina’s.</w:t>
+      </w:r>
+    </w:p>
+    <w:p>
+      <w:pPr>
+        <w:rPr>
+          <w:sz w:val="24"/>
+          <w:szCs w:val="24"/>
+        </w:rPr>
+      </w:pPr>
+      <w:r>
+        <w:rPr>
+          <w:sz w:val="24"/>
+          <w:szCs w:val="24"/>
+        </w:rPr>
+        <w:t>Jack:</w:t>
+      </w:r>
+    </w:p>
+    <w:p>
+      <w:pPr>
+        <w:pStyle w:val="ListParagraph"/>
+        <w:numPr>
+          <w:ilvl w:val="0"/>
+          <w:numId w:val="4"/>
+        </w:numPr>
+        <w:rPr>
+          <w:sz w:val="24"/>
+          <w:szCs w:val="24"/>
+        </w:rPr>
+      </w:pPr>
+      <w:r>
+        <w:rPr>
+          <w:sz w:val="24"/>
+          <w:szCs w:val="24"/>
+        </w:rPr>
+        <w:t>Gemaakte bestellingen overzicht afronden</w:t>
+      </w:r>
+    </w:p>
+    <w:p>
+      <w:pPr>
+        <w:pStyle w:val="ListParagraph"/>
+        <w:numPr>
+          <w:ilvl w:val="0"/>
+          <w:numId w:val="4"/>
+        </w:numPr>
+        <w:rPr>
+          <w:sz w:val="24"/>
+          <w:szCs w:val="24"/>
+        </w:rPr>
+      </w:pPr>
+      <w:r>
+        <w:rPr>
+          <w:sz w:val="24"/>
+          <w:szCs w:val="24"/>
+        </w:rPr>
+        <w:t>Landen toevoegen aan database pagina beginnen en afronden</w:t>
+      </w:r>
+    </w:p>
+    <w:p>
+      <w:pPr>
+        <w:pStyle w:val="ListParagraph"/>
+        <w:numPr>
+          <w:ilvl w:val="0"/>
+          <w:numId w:val="4"/>
+        </w:numPr>
+        <w:rPr>
+          <w:sz w:val="24"/>
+          <w:szCs w:val="24"/>
+        </w:rPr>
+      </w:pPr>
+      <w:r>
+        <w:rPr>
+          <w:sz w:val="24"/>
+          <w:szCs w:val="24"/>
+        </w:rPr>
+        <w:t>Categorieën toevoegen aan database pagina beginnen en afronden</w:t>
+      </w:r>
+    </w:p>
+    <w:p>
+      <w:pPr>
+        <w:pStyle w:val="ListParagraph"/>
+        <w:numPr>
+          <w:ilvl w:val="0"/>
+          <w:numId w:val="4"/>
+        </w:numPr>
+        <w:rPr>
+          <w:sz w:val="24"/>
+          <w:szCs w:val="24"/>
+        </w:rPr>
+      </w:pPr>
+      <w:r>
+        <w:rPr>
+          <w:sz w:val="24"/>
+          <w:szCs w:val="24"/>
+        </w:rPr>
+        <w:t>Homepage aanpassen met een random product advertentie</w:t>
+      </w:r>
+      <w:r>
+        <w:rPr>
+          <w:sz w:val="24"/>
+          <w:szCs w:val="24"/>
+        </w:rPr>
+        <w:t xml:space="preserve"> en cart/login knop weghalen als niet wordt gebruikt.</w:t>
+      </w:r>
+    </w:p>
+    <w:p>
+      <w:pPr>
+        <w:pStyle w:val="ListParagraph"/>
+        <w:numPr>
+          <w:ilvl w:val="0"/>
+          <w:numId w:val="4"/>
+        </w:numPr>
+        <w:rPr>
+          <w:sz w:val="24"/>
+          <w:szCs w:val="24"/>
+        </w:rPr>
+      </w:pPr>
+      <w:r>
+        <w:rPr>
+          <w:sz w:val="24"/>
+          <w:szCs w:val="24"/>
+        </w:rPr>
+        <w:t>Tijd over: Login systeem maken</w:t>
+      </w:r>
+    </w:p>
+    <w:p>
+      <w:pPr>
+        <w:rPr>
+          <w:b/>
+          <w:bCs/>
+          <w:sz w:val="24"/>
+          <w:szCs w:val="24"/>
+        </w:rPr>
+      </w:pPr>
+      <w:r>
+        <w:rPr>
+          <w:b/>
+          <w:bCs/>
+          <w:sz w:val="24"/>
+          <w:szCs w:val="24"/>
+        </w:rPr>
+        <w:t>Potentiële obstakels:</w:t>
+      </w:r>
+    </w:p>
+    <w:p>
+      <w:pPr>
+        <w:rPr>
+          <w:sz w:val="24"/>
+          <w:szCs w:val="24"/>
+        </w:rPr>
+      </w:pPr>
+      <w:r>
+        <w:rPr>
+          <w:sz w:val="24"/>
+          <w:szCs w:val="24"/>
+        </w:rPr>
+        <w:t>Am</w:t>
+      </w:r>
+      <w:r>
+        <w:rPr>
+          <w:sz w:val="24"/>
+          <w:szCs w:val="24"/>
+        </w:rPr>
+        <w:t>in:</w:t>
+      </w:r>
+    </w:p>
+    <w:p>
+      <w:pPr>
+        <w:pStyle w:val="ListParagraph"/>
+        <w:numPr>
+          <w:ilvl w:val="0"/>
+          <w:numId w:val="4"/>
+        </w:numPr>
+        <w:rPr>
+          <w:sz w:val="24"/>
+          <w:szCs w:val="24"/>
+        </w:rPr>
+      </w:pPr>
+      <w:r>
+        <w:rPr>
+          <w:sz w:val="24"/>
+          <w:szCs w:val="24"/>
+        </w:rPr>
+        <w:t>Geen idee hoe een filter moet maken.</w:t>
+      </w:r>
+    </w:p>
+    <w:p>
+      <w:pPr>
+        <w:rPr>
+          <w:sz w:val="24"/>
+          <w:szCs w:val="24"/>
+        </w:rPr>
+      </w:pPr>
+      <w:r>
+        <w:rPr>
+          <w:sz w:val="24"/>
+          <w:szCs w:val="24"/>
+        </w:rPr>
+        <w:t>Dylan:</w:t>
+      </w:r>
+    </w:p>
+    <w:p>
+      <w:pPr>
+        <w:pStyle w:val="ListParagraph"/>
+        <w:numPr>
+          <w:ilvl w:val="0"/>
+          <w:numId w:val="4"/>
+        </w:numPr>
+        <w:rPr>
+          <w:sz w:val="24"/>
+          <w:szCs w:val="24"/>
+        </w:rPr>
+      </w:pPr>
+      <w:r>
+        <w:rPr>
+          <w:sz w:val="24"/>
+          <w:szCs w:val="24"/>
+        </w:rPr>
+        <w:t>Kleine problemen, maar heeft vertrouwen dat het goed komt.</w:t>
+      </w:r>
+    </w:p>
+    <w:p>
+      <w:pPr>
+        <w:rPr>
+          <w:sz w:val="24"/>
+          <w:szCs w:val="24"/>
+        </w:rPr>
+      </w:pPr>
+    </w:p>
+    <w:p>
+      <w:pPr>
+        <w:rPr>
+          <w:sz w:val="24"/>
+          <w:szCs w:val="24"/>
+        </w:rPr>
+      </w:pPr>
+      <w:r>
+        <w:rPr>
+          <w:sz w:val="24"/>
+          <w:szCs w:val="24"/>
+        </w:rPr>
+        <w:lastRenderedPageBreak/>
+        <w:t>Jack:</w:t>
+      </w:r>
+    </w:p>
+    <w:p>
+      <w:pPr>
+        <w:pStyle w:val="ListParagraph"/>
+        <w:numPr>
+          <w:ilvl w:val="0"/>
+          <w:numId w:val="4"/>
+        </w:numPr>
+        <w:rPr>
+          <w:sz w:val="24"/>
+          <w:szCs w:val="24"/>
+        </w:rPr>
+      </w:pPr>
+      <w:r>
+        <w:rPr>
+          <w:sz w:val="24"/>
+          <w:szCs w:val="24"/>
+        </w:rPr>
+        <w:t>Veel te doen in de komende week voordat het project afgerond moet zijn.</w:t>
+      </w:r>
+    </w:p>
+    <w:p>
+      <w:pPr>
+        <w:pStyle w:val="Heading1"/>
+      </w:pPr>
+      <w:r>
+        <w:t>Sprint Retrospective</w:t>
+      </w:r>
+    </w:p>
+    <w:p>
+      <w:r>
+        <w:t xml:space="preserve">Sprint: </w:t>
+      </w:r>
+      <w:r>
+        <w:t>04</w:t>
+      </w:r>
+    </w:p>
+    <w:p>
+      <w:r>
+        <w:t xml:space="preserve">Datum: </w:t>
+      </w:r>
+      <w:r>
+        <w:t>05/04</w:t>
+      </w:r>
+    </w:p>
+    <w:p>
+      <w:r>
+        <w:t xml:space="preserve">Aanwezig: </w:t>
+      </w:r>
+      <w:r>
+        <w:t>Amin, Dylan en Jack</w:t>
+      </w:r>
+    </w:p>
+    <w:p>
+      <w:r>
+        <w:t xml:space="preserve">Afwezig: </w:t>
+      </w:r>
+      <w:r>
+        <w:t>niemand</w:t>
+      </w:r>
+    </w:p>
+    <w:p>
+      <w:pPr>
+        <w:pStyle w:val="ListParagraph"/>
+        <w:numPr>
+          <w:ilvl w:val="0"/>
+          <w:numId w:val="5"/>
+        </w:numPr>
+      </w:pPr>
+      <w:r>
+        <w:t>Hoe ging de samenwerking?</w:t>
+      </w:r>
+    </w:p>
+    <w:p>
+      <w:r>
+        <w:t>Samenwerking ging goed. Er is samengewerkt tot het punt dat het project bijna op tijd af is. Nog een laatste paar dingen doen en dan zijn we klaar.</w:t>
+      </w:r>
+    </w:p>
+    <w:p>
+      <w:pPr>
+        <w:pStyle w:val="ListParagraph"/>
+        <w:numPr>
+          <w:ilvl w:val="0"/>
+          <w:numId w:val="5"/>
+        </w:numPr>
+      </w:pPr>
+      <w:r>
+        <w:t>Wat ging goed / minder goed?</w:t>
+      </w:r>
+    </w:p>
+    <w:p>
+      <w:r>
+        <w:t xml:space="preserve">Overleg wat er wordt gedaan, planning naast de globale planning uit trello en samenlinken van paginas ging minder goed. </w:t>
+      </w:r>
+    </w:p>
+    <w:p>
+      <w:r>
+        <w:t>Het om hulp vragen, elkaar op de hoogte houden van progressie</w:t>
+      </w:r>
+      <w:r>
+        <w:t xml:space="preserve"> en samen zorgen dat alles af gaat ging goed.</w:t>
+      </w:r>
+    </w:p>
+    <w:p>
+      <w:pPr>
+        <w:pStyle w:val="ListParagraph"/>
+        <w:numPr>
+          <w:ilvl w:val="0"/>
+          <w:numId w:val="5"/>
+        </w:numPr>
+        <w:rPr>
+          <w:color w:val="FF0000"/>
+        </w:rPr>
+      </w:pPr>
+      <w:r>
+        <w:rPr>
+          <w:color w:val="FF0000"/>
+        </w:rPr>
+        <w:t>Wat kunnen we verbeteren in de samenwerking voor de volgende sprint? (acties, zet deze ook als actie in Sprint 2 in trello)</w:t>
+      </w:r>
+      <w:r>
+        <w:rPr>
+          <w:color w:val="FF0000"/>
+        </w:rPr>
+        <w:t xml:space="preserve"> </w:t>
+      </w:r>
+      <w:r>
+        <w:t>NIET VAN TOEPASSING</w:t>
+      </w:r>
+      <w:r>
+        <w:t xml:space="preserve"> MEER!</w:t>
+      </w:r>
+    </w:p>
+    <w:p>
+      <w:pPr>
+        <w:rPr>
+          <w:sz w:val="24"/>
+          <w:szCs w:val="24"/>
+        </w:rPr>
+      </w:pPr>
+    </w:p>
+    <w:p>
+      <w:pPr>
+        <w:rPr>
+          <w:sz w:val="24"/>
+          <w:szCs w:val="24"/>
+        </w:rPr>
+      </w:pPr>
     </w:p>
     <w:p>
       <w:pPr>
@@ -2858,6 +3654,95 @@
       </w:rPr>
     </w:lvl>
   </w:abstractNum>
+  <w:abstractNum w:abstractNumId="4" w15:restartNumberingAfterBreak="0">
+    <w:nsid w:val="762963D2"/>
+    <w:multiLevelType w:val="hybridMultilevel"/>
+    <w:tmpl w:val="CD06D51A"/>
+    <w:lvl w:ilvl="0" w:tplc="0413000F">
+      <w:start w:val="1"/>
+      <w:numFmt w:val="decimal"/>
+      <w:lvlText w:val="%1."/>
+      <w:lvlJc w:val="left"/>
+      <w:pPr>
+        <w:ind w:left="720" w:hanging="360"/>
+      </w:pPr>
+      <w:rPr>
+        <w:rFonts w:hint="default"/>
+      </w:rPr>
+    </w:lvl>
+    <w:lvl w:ilvl="1" w:tplc="04130019" w:tentative="1">
+      <w:start w:val="1"/>
+      <w:numFmt w:val="lowerLetter"/>
+      <w:lvlText w:val="%2."/>
+      <w:lvlJc w:val="left"/>
+      <w:pPr>
+        <w:ind w:left="1440" w:hanging="360"/>
+      </w:pPr>
+    </w:lvl>
+    <w:lvl w:ilvl="2" w:tplc="0413001B" w:tentative="1">
+      <w:start w:val="1"/>
+      <w:numFmt w:val="lowerRoman"/>
+      <w:lvlText w:val="%3."/>
+      <w:lvlJc w:val="right"/>
+      <w:pPr>
+        <w:ind w:left="2160" w:hanging="180"/>
+      </w:pPr>
+    </w:lvl>
+    <w:lvl w:ilvl="3" w:tplc="0413000F" w:tentative="1">
+      <w:start w:val="1"/>
+      <w:numFmt w:val="decimal"/>
+      <w:lvlText w:val="%4."/>
+      <w:lvlJc w:val="left"/>
+      <w:pPr>
+        <w:ind w:left="2880" w:hanging="360"/>
+      </w:pPr>
+    </w:lvl>
+    <w:lvl w:ilvl="4" w:tplc="04130019" w:tentative="1">
+      <w:start w:val="1"/>
+      <w:numFmt w:val="lowerLetter"/>
+      <w:lvlText w:val="%5."/>
+      <w:lvlJc w:val="left"/>
+      <w:pPr>
+        <w:ind w:left="3600" w:hanging="360"/>
+      </w:pPr>
+    </w:lvl>
+    <w:lvl w:ilvl="5" w:tplc="0413001B" w:tentative="1">
+      <w:start w:val="1"/>
+      <w:numFmt w:val="lowerRoman"/>
+      <w:lvlText w:val="%6."/>
+      <w:lvlJc w:val="right"/>
+      <w:pPr>
+        <w:ind w:left="4320" w:hanging="180"/>
+      </w:pPr>
+    </w:lvl>
+    <w:lvl w:ilvl="6" w:tplc="0413000F" w:tentative="1">
+      <w:start w:val="1"/>
+      <w:numFmt w:val="decimal"/>
+      <w:lvlText w:val="%7."/>
+      <w:lvlJc w:val="left"/>
+      <w:pPr>
+        <w:ind w:left="5040" w:hanging="360"/>
+      </w:pPr>
+    </w:lvl>
+    <w:lvl w:ilvl="7" w:tplc="04130019" w:tentative="1">
+      <w:start w:val="1"/>
+      <w:numFmt w:val="lowerLetter"/>
+      <w:lvlText w:val="%8."/>
+      <w:lvlJc w:val="left"/>
+      <w:pPr>
+        <w:ind w:left="5760" w:hanging="360"/>
+      </w:pPr>
+    </w:lvl>
+    <w:lvl w:ilvl="8" w:tplc="0413001B" w:tentative="1">
+      <w:start w:val="1"/>
+      <w:numFmt w:val="lowerRoman"/>
+      <w:lvlText w:val="%9."/>
+      <w:lvlJc w:val="right"/>
+      <w:pPr>
+        <w:ind w:left="6480" w:hanging="180"/>
+      </w:pPr>
+    </w:lvl>
+  </w:abstractNum>
   <w:num w:numId="1" w16cid:durableId="735713200">
     <w:abstractNumId w:val="2"/>
   </w:num>
@@ -2869,6 +3754,9 @@
   </w:num>
   <w:num w:numId="4" w16cid:durableId="1654485311">
     <w:abstractNumId w:val="3"/>
+  </w:num>
+  <w:num w:numId="5" w16cid:durableId="1113475103">
+    <w:abstractNumId w:val="4"/>
   </w:num>
 </w:numbering>
 </file>
@@ -3271,7 +4159,28 @@
   <w:style w:type="paragraph" w:default="1" w:styleId="Normal">
     <w:name w:val="Normal"/>
     <w:qFormat/>
-    <w:rsid w:val="0029286A"/>
+    <w:rsid w:val="00902F33"/>
+  </w:style>
+  <w:style w:type="paragraph" w:styleId="Heading1">
+    <w:name w:val="heading 1"/>
+    <w:basedOn w:val="Normal"/>
+    <w:next w:val="Normal"/>
+    <w:link w:val="Heading1Char"/>
+    <w:uiPriority w:val="9"/>
+    <w:qFormat/>
+    <w:rsid w:val="003517D7"/>
+    <w:pPr>
+      <w:keepNext/>
+      <w:keepLines/>
+      <w:spacing w:before="240" w:after="0"/>
+      <w:outlineLvl w:val="0"/>
+    </w:pPr>
+    <w:rPr>
+      <w:rFonts w:asciiTheme="majorHAnsi" w:eastAsiaTheme="majorEastAsia" w:hAnsiTheme="majorHAnsi" w:cstheme="majorBidi"/>
+      <w:color w:val="2F5496" w:themeColor="accent1" w:themeShade="BF"/>
+      <w:sz w:val="32"/>
+      <w:szCs w:val="32"/>
+    </w:rPr>
   </w:style>
   <w:style w:type="character" w:default="1" w:styleId="DefaultParagraphFont">
     <w:name w:val="Default Paragraph Font"/>
@@ -3310,6 +4219,19 @@
       <w:ind w:left="720"/>
       <w:contextualSpacing/>
     </w:pPr>
+  </w:style>
+  <w:style w:type="character" w:customStyle="1" w:styleId="Heading1Char">
+    <w:name w:val="Heading 1 Char"/>
+    <w:basedOn w:val="DefaultParagraphFont"/>
+    <w:link w:val="Heading1"/>
+    <w:uiPriority w:val="9"/>
+    <w:rsid w:val="003517D7"/>
+    <w:rPr>
+      <w:rFonts w:asciiTheme="majorHAnsi" w:eastAsiaTheme="majorEastAsia" w:hAnsiTheme="majorHAnsi" w:cstheme="majorBidi"/>
+      <w:color w:val="2F5496" w:themeColor="accent1" w:themeShade="BF"/>
+      <w:sz w:val="32"/>
+      <w:szCs w:val="32"/>
+    </w:rPr>
   </w:style>
 </w:styles>
 </file>

</xml_diff>